<commit_message>
updated resume, made a pdf downloader script
</commit_message>
<xml_diff>
--- a/Ghislain Resume 2024.docx
+++ b/Ghislain Resume 2024.docx
@@ -163,7 +163,7 @@
           <w:szCs w:val="20"/>
           <w:rtl w:val="0"/>
         </w:rPr>
-        <w:t xml:space="preserve">Led the development of user experiences (Text, A/V, Media) to facilitate communications within discussion forums.</w:t>
+        <w:t xml:space="preserve">Led the development of user experiences (Text, A/V, Media) to facilitate communications within discussion forums</w:t>
       </w:r>
     </w:p>
     <w:p>
@@ -236,12 +236,8 @@
       </w:r>
       <w:r>
         <w:rPr>
-          <w:rFonts w:ascii="Times New Roman" w:cs="Times New Roman" w:eastAsia="Times New Roman" w:hAnsi="Times New Roman"/>
-          <w:sz w:val="20"/>
-          <w:szCs w:val="20"/>
-          <w:rtl w:val="0"/>
-        </w:rPr>
-        <w:t xml:space="preserve">.</w:t>
+          <w:rtl w:val="0"/>
+        </w:rPr>
       </w:r>
     </w:p>
     <w:p>
@@ -320,7 +316,7 @@
           <w:szCs w:val="20"/>
           <w:rtl w:val="0"/>
         </w:rPr>
-        <w:t xml:space="preserve">Revealed business continuity gaps by developing Analytics widgets, using React, Recharts, Tailwind, NodeJs, and Azure Postgres Flexible Server.</w:t>
+        <w:t xml:space="preserve">Revealed business continuity gaps by developing Analytics widgets, using React, Recharts, Tailwind, NodeJs, and Azure Postgres Flexible Server</w:t>
       </w:r>
     </w:p>
     <w:p>
@@ -384,12 +380,8 @@
       </w:r>
       <w:r>
         <w:rPr>
-          <w:rFonts w:ascii="Times New Roman" w:cs="Times New Roman" w:eastAsia="Times New Roman" w:hAnsi="Times New Roman"/>
-          <w:sz w:val="20"/>
-          <w:szCs w:val="20"/>
-          <w:rtl w:val="0"/>
-        </w:rPr>
-        <w:t xml:space="preserve">.</w:t>
+          <w:rtl w:val="0"/>
+        </w:rPr>
       </w:r>
     </w:p>
     <w:p>
@@ -465,7 +457,7 @@
           <w:szCs w:val="20"/>
           <w:rtl w:val="0"/>
         </w:rPr>
-        <w:t xml:space="preserve"> node pools hosted on Azure, resolving region migrations, investigating memory leaks, debugging Kubernetes deployments, etc…</w:t>
+        <w:t xml:space="preserve"> node pools hosted on Azure, resolving region migrations, investigating memory leaks, debugging Kubernetes deployments</w:t>
       </w:r>
     </w:p>
     <w:p>
@@ -928,7 +920,7 @@
           <w:szCs w:val="20"/>
           <w:rtl w:val="0"/>
         </w:rPr>
-        <w:t xml:space="preserve">Projects</w:t>
+        <w:t xml:space="preserve">PROJECTS</w:t>
       </w:r>
     </w:p>
     <w:p>
@@ -941,18 +933,47 @@
           <w:szCs w:val="20"/>
         </w:rPr>
       </w:pPr>
+      <w:r>
+        <w:rPr>
+          <w:rFonts w:ascii="Times New Roman" w:cs="Times New Roman" w:eastAsia="Times New Roman" w:hAnsi="Times New Roman"/>
+          <w:b w:val="1"/>
+          <w:sz w:val="20"/>
+          <w:szCs w:val="20"/>
+          <w:rtl w:val="0"/>
+        </w:rPr>
+        <w:t xml:space="preserve">maccel</w:t>
+      </w:r>
+      <w:r>
+        <w:rPr>
+          <w:rFonts w:ascii="Times New Roman" w:cs="Times New Roman" w:eastAsia="Times New Roman" w:hAnsi="Times New Roman"/>
+          <w:b w:val="1"/>
+          <w:sz w:val="20"/>
+          <w:szCs w:val="20"/>
+          <w:rtl w:val="0"/>
+        </w:rPr>
+        <w:t xml:space="preserve"> - </w:t>
+      </w:r>
+      <w:r>
+        <w:rPr>
+          <w:rFonts w:ascii="Times New Roman" w:cs="Times New Roman" w:eastAsia="Times New Roman" w:hAnsi="Times New Roman"/>
+          <w:i w:val="1"/>
+          <w:sz w:val="20"/>
+          <w:szCs w:val="20"/>
+          <w:rtl w:val="0"/>
+        </w:rPr>
+        <w:t xml:space="preserve">Linux Mouse Driver Engineer, </w:t>
+      </w:r>
       <w:hyperlink r:id="rId6">
         <w:r>
           <w:rPr>
             <w:rFonts w:ascii="Times New Roman" w:cs="Times New Roman" w:eastAsia="Times New Roman" w:hAnsi="Times New Roman"/>
-            <w:b w:val="1"/>
             <w:color w:val="1155cc"/>
             <w:sz w:val="20"/>
             <w:szCs w:val="20"/>
             <w:u w:val="single"/>
             <w:rtl w:val="0"/>
           </w:rPr>
-          <w:t xml:space="preserve">maccel</w:t>
+          <w:t xml:space="preserve">Reference</w:t>
         </w:r>
       </w:hyperlink>
       <w:r>
@@ -963,6 +984,244 @@
           <w:szCs w:val="20"/>
           <w:rtl w:val="0"/>
         </w:rPr>
+        <w:t xml:space="preserve">                                     </w:t>
+        <w:tab/>
+        <w:tab/>
+        <w:tab/>
+        <w:tab/>
+        <w:t xml:space="preserve"> January 2024 - Present</w:t>
+      </w:r>
+      <w:r>
+        <w:rPr>
+          <w:rtl w:val="0"/>
+        </w:rPr>
+      </w:r>
+    </w:p>
+    <w:p>
+      <w:pPr>
+        <w:numPr>
+          <w:ilvl w:val="0"/>
+          <w:numId w:val="2"/>
+        </w:numPr>
+        <w:spacing w:after="0" w:afterAutospacing="0" w:line="240" w:lineRule="auto"/>
+        <w:ind w:left="360"/>
+        <w:rPr/>
+      </w:pPr>
+      <w:r>
+        <w:rPr>
+          <w:rFonts w:ascii="Times New Roman" w:cs="Times New Roman" w:eastAsia="Times New Roman" w:hAnsi="Times New Roman"/>
+          <w:sz w:val="20"/>
+          <w:szCs w:val="20"/>
+          <w:rtl w:val="0"/>
+        </w:rPr>
+        <w:t xml:space="preserve">Created an open-source mouse pointer acceleration driver for Linux, using a kernel module and a CLI Terminal UI for managing user settings, earning </w:t>
+      </w:r>
+      <w:r>
+        <w:rPr>
+          <w:rFonts w:ascii="Times New Roman" w:cs="Times New Roman" w:eastAsia="Times New Roman" w:hAnsi="Times New Roman"/>
+          <w:b w:val="1"/>
+          <w:sz w:val="20"/>
+          <w:szCs w:val="20"/>
+          <w:rtl w:val="0"/>
+        </w:rPr>
+        <w:t xml:space="preserve">40+</w:t>
+      </w:r>
+      <w:r>
+        <w:rPr>
+          <w:rFonts w:ascii="Times New Roman" w:cs="Times New Roman" w:eastAsia="Times New Roman" w:hAnsi="Times New Roman"/>
+          <w:sz w:val="20"/>
+          <w:szCs w:val="20"/>
+          <w:rtl w:val="0"/>
+        </w:rPr>
+        <w:t xml:space="preserve"> github stars</w:t>
+      </w:r>
+    </w:p>
+    <w:p>
+      <w:pPr>
+        <w:numPr>
+          <w:ilvl w:val="0"/>
+          <w:numId w:val="2"/>
+        </w:numPr>
+        <w:spacing w:after="0" w:afterAutospacing="0" w:line="240" w:lineRule="auto"/>
+        <w:ind w:left="360"/>
+        <w:rPr/>
+      </w:pPr>
+      <w:r>
+        <w:rPr>
+          <w:rFonts w:ascii="Times New Roman" w:cs="Times New Roman" w:eastAsia="Times New Roman" w:hAnsi="Times New Roman"/>
+          <w:sz w:val="20"/>
+          <w:szCs w:val="20"/>
+          <w:rtl w:val="0"/>
+        </w:rPr>
+        <w:t xml:space="preserve">Leveraged geometric algebra, implemented in C with fixed point notation, to run the acceleration fastly and consistently</w:t>
+      </w:r>
+    </w:p>
+    <w:p>
+      <w:pPr>
+        <w:numPr>
+          <w:ilvl w:val="0"/>
+          <w:numId w:val="2"/>
+        </w:numPr>
+        <w:spacing w:after="0" w:afterAutospacing="0" w:line="240" w:lineRule="auto"/>
+        <w:ind w:left="360"/>
+        <w:rPr/>
+      </w:pPr>
+      <w:r>
+        <w:rPr>
+          <w:rFonts w:ascii="Times New Roman" w:cs="Times New Roman" w:eastAsia="Times New Roman" w:hAnsi="Times New Roman"/>
+          <w:sz w:val="20"/>
+          <w:szCs w:val="20"/>
+          <w:rtl w:val="0"/>
+        </w:rPr>
+        <w:t xml:space="preserve">Implemented the core driver as an input handler, being the </w:t>
+      </w:r>
+      <w:r>
+        <w:rPr>
+          <w:rFonts w:ascii="Times New Roman" w:cs="Times New Roman" w:eastAsia="Times New Roman" w:hAnsi="Times New Roman"/>
+          <w:b w:val="1"/>
+          <w:sz w:val="20"/>
+          <w:szCs w:val="20"/>
+          <w:rtl w:val="0"/>
+        </w:rPr>
+        <w:t xml:space="preserve">first</w:t>
+      </w:r>
+      <w:r>
+        <w:rPr>
+          <w:rFonts w:ascii="Times New Roman" w:cs="Times New Roman" w:eastAsia="Times New Roman" w:hAnsi="Times New Roman"/>
+          <w:sz w:val="20"/>
+          <w:szCs w:val="20"/>
+          <w:rtl w:val="0"/>
+        </w:rPr>
+        <w:t xml:space="preserve"> mouse acceleration driver for Linux that supports all mice</w:t>
+      </w:r>
+    </w:p>
+    <w:p>
+      <w:pPr>
+        <w:numPr>
+          <w:ilvl w:val="0"/>
+          <w:numId w:val="2"/>
+        </w:numPr>
+        <w:spacing w:after="0" w:afterAutospacing="0" w:line="240" w:lineRule="auto"/>
+        <w:ind w:left="360"/>
+        <w:rPr/>
+      </w:pPr>
+      <w:r>
+        <w:rPr>
+          <w:rFonts w:ascii="Times New Roman" w:cs="Times New Roman" w:eastAsia="Times New Roman" w:hAnsi="Times New Roman"/>
+          <w:sz w:val="20"/>
+          <w:szCs w:val="20"/>
+          <w:rtl w:val="0"/>
+        </w:rPr>
+        <w:t xml:space="preserve">Managed onboarding and progress of </w:t>
+      </w:r>
+      <w:r>
+        <w:rPr>
+          <w:rFonts w:ascii="Times New Roman" w:cs="Times New Roman" w:eastAsia="Times New Roman" w:hAnsi="Times New Roman"/>
+          <w:b w:val="1"/>
+          <w:sz w:val="20"/>
+          <w:szCs w:val="20"/>
+          <w:rtl w:val="0"/>
+        </w:rPr>
+        <w:t xml:space="preserve">2</w:t>
+      </w:r>
+      <w:r>
+        <w:rPr>
+          <w:rFonts w:ascii="Times New Roman" w:cs="Times New Roman" w:eastAsia="Times New Roman" w:hAnsi="Times New Roman"/>
+          <w:sz w:val="20"/>
+          <w:szCs w:val="20"/>
+          <w:rtl w:val="0"/>
+        </w:rPr>
+        <w:t xml:space="preserve"> developers, maintaining expansive documentation to facilitate the process </w:t>
+      </w:r>
+    </w:p>
+    <w:p>
+      <w:pPr>
+        <w:numPr>
+          <w:ilvl w:val="0"/>
+          <w:numId w:val="2"/>
+        </w:numPr>
+        <w:spacing w:after="40" w:line="240" w:lineRule="auto"/>
+        <w:ind w:left="360"/>
+        <w:rPr>
+          <w:rFonts w:ascii="Times New Roman" w:cs="Times New Roman" w:eastAsia="Times New Roman" w:hAnsi="Times New Roman"/>
+        </w:rPr>
+      </w:pPr>
+      <w:r>
+        <w:rPr>
+          <w:rFonts w:ascii="Times New Roman" w:cs="Times New Roman" w:eastAsia="Times New Roman" w:hAnsi="Times New Roman"/>
+          <w:sz w:val="20"/>
+          <w:szCs w:val="20"/>
+          <w:rtl w:val="0"/>
+        </w:rPr>
+        <w:t xml:space="preserve">Guaranteed input lag within the range of </w:t>
+      </w:r>
+      <w:r>
+        <w:rPr>
+          <w:rFonts w:ascii="Times New Roman" w:cs="Times New Roman" w:eastAsia="Times New Roman" w:hAnsi="Times New Roman"/>
+          <w:b w:val="1"/>
+          <w:sz w:val="20"/>
+          <w:szCs w:val="20"/>
+          <w:rtl w:val="0"/>
+        </w:rPr>
+        <w:t xml:space="preserve">20</w:t>
+      </w:r>
+      <w:r>
+        <w:rPr>
+          <w:rFonts w:ascii="Times New Roman" w:cs="Times New Roman" w:eastAsia="Times New Roman" w:hAnsi="Times New Roman"/>
+          <w:sz w:val="20"/>
+          <w:szCs w:val="20"/>
+          <w:rtl w:val="0"/>
+        </w:rPr>
+        <w:t xml:space="preserve"> microseconds and </w:t>
+      </w:r>
+      <w:r>
+        <w:rPr>
+          <w:rFonts w:ascii="Times New Roman" w:cs="Times New Roman" w:eastAsia="Times New Roman" w:hAnsi="Times New Roman"/>
+          <w:b w:val="1"/>
+          <w:sz w:val="20"/>
+          <w:szCs w:val="20"/>
+          <w:rtl w:val="0"/>
+        </w:rPr>
+        <w:t xml:space="preserve">50</w:t>
+      </w:r>
+      <w:r>
+        <w:rPr>
+          <w:rFonts w:ascii="Times New Roman" w:cs="Times New Roman" w:eastAsia="Times New Roman" w:hAnsi="Times New Roman"/>
+          <w:sz w:val="20"/>
+          <w:szCs w:val="20"/>
+          <w:rtl w:val="0"/>
+        </w:rPr>
+        <w:t xml:space="preserve"> microseconds on average, measuring the time an input event takes to reach user-space, and analyzing stats with Python, pandas and matplotlib</w:t>
+      </w:r>
+    </w:p>
+    <w:p>
+      <w:pPr>
+        <w:spacing w:after="40" w:line="240" w:lineRule="auto"/>
+        <w:rPr>
+          <w:rFonts w:ascii="Times New Roman" w:cs="Times New Roman" w:eastAsia="Times New Roman" w:hAnsi="Times New Roman"/>
+          <w:i w:val="1"/>
+          <w:sz w:val="20"/>
+          <w:szCs w:val="20"/>
+        </w:rPr>
+      </w:pPr>
+      <w:r>
+        <w:rPr>
+          <w:rFonts w:ascii="Times New Roman" w:cs="Times New Roman" w:eastAsia="Times New Roman" w:hAnsi="Times New Roman"/>
+          <w:b w:val="1"/>
+          <w:sz w:val="20"/>
+          <w:szCs w:val="20"/>
+          <w:rtl w:val="0"/>
+        </w:rPr>
+        <w:t xml:space="preserve">rested</w:t>
+      </w:r>
+      <w:r>
+        <w:rPr>
+          <w:rFonts w:ascii="Times New Roman" w:cs="Times New Roman" w:eastAsia="Times New Roman" w:hAnsi="Times New Roman"/>
+          <w:b w:val="1"/>
+          <w:sz w:val="20"/>
+          <w:szCs w:val="20"/>
+          <w:rtl w:val="0"/>
+        </w:rPr>
         <w:t xml:space="preserve"> - </w:t>
       </w:r>
       <w:r>
@@ -973,243 +1232,19 @@
           <w:szCs w:val="20"/>
           <w:rtl w:val="0"/>
         </w:rPr>
-        <w:t xml:space="preserve">Linux Mouse Driver Engineer</w:t>
-      </w:r>
-      <w:r>
-        <w:rPr>
-          <w:rFonts w:ascii="Times New Roman" w:cs="Times New Roman" w:eastAsia="Times New Roman" w:hAnsi="Times New Roman"/>
-          <w:b w:val="1"/>
-          <w:sz w:val="20"/>
-          <w:szCs w:val="20"/>
-          <w:rtl w:val="0"/>
-        </w:rPr>
-        <w:t xml:space="preserve">                                                                                                                 January 2024 - Present</w:t>
-      </w:r>
-      <w:r>
-        <w:rPr>
-          <w:rtl w:val="0"/>
-        </w:rPr>
-      </w:r>
-    </w:p>
-    <w:p>
-      <w:pPr>
-        <w:numPr>
-          <w:ilvl w:val="0"/>
-          <w:numId w:val="2"/>
-        </w:numPr>
-        <w:spacing w:after="0" w:afterAutospacing="0" w:line="240" w:lineRule="auto"/>
-        <w:ind w:left="360"/>
-        <w:rPr/>
-      </w:pPr>
-      <w:r>
-        <w:rPr>
-          <w:rFonts w:ascii="Times New Roman" w:cs="Times New Roman" w:eastAsia="Times New Roman" w:hAnsi="Times New Roman"/>
-          <w:sz w:val="20"/>
-          <w:szCs w:val="20"/>
-          <w:rtl w:val="0"/>
-        </w:rPr>
-        <w:t xml:space="preserve">Created an open-source mouse pointer acceleration driver for Linux, using a kernel module and a CLI Terminal UI for managing user settings, earning </w:t>
-      </w:r>
-      <w:r>
-        <w:rPr>
-          <w:rFonts w:ascii="Times New Roman" w:cs="Times New Roman" w:eastAsia="Times New Roman" w:hAnsi="Times New Roman"/>
-          <w:b w:val="1"/>
-          <w:sz w:val="20"/>
-          <w:szCs w:val="20"/>
-          <w:rtl w:val="0"/>
-        </w:rPr>
-        <w:t xml:space="preserve">40+</w:t>
-      </w:r>
-      <w:r>
-        <w:rPr>
-          <w:rFonts w:ascii="Times New Roman" w:cs="Times New Roman" w:eastAsia="Times New Roman" w:hAnsi="Times New Roman"/>
-          <w:sz w:val="20"/>
-          <w:szCs w:val="20"/>
-          <w:rtl w:val="0"/>
-        </w:rPr>
-        <w:t xml:space="preserve"> github stars</w:t>
-      </w:r>
-    </w:p>
-    <w:p>
-      <w:pPr>
-        <w:numPr>
-          <w:ilvl w:val="0"/>
-          <w:numId w:val="2"/>
-        </w:numPr>
-        <w:spacing w:after="0" w:afterAutospacing="0" w:line="240" w:lineRule="auto"/>
-        <w:ind w:left="360"/>
-        <w:rPr/>
-      </w:pPr>
-      <w:r>
-        <w:rPr>
-          <w:rFonts w:ascii="Times New Roman" w:cs="Times New Roman" w:eastAsia="Times New Roman" w:hAnsi="Times New Roman"/>
-          <w:sz w:val="20"/>
-          <w:szCs w:val="20"/>
-          <w:rtl w:val="0"/>
-        </w:rPr>
-        <w:t xml:space="preserve">Leveraged geometric algebra, implemented in C with fixed point notation, to run the acceleration fastly and consistently</w:t>
-      </w:r>
-    </w:p>
-    <w:p>
-      <w:pPr>
-        <w:numPr>
-          <w:ilvl w:val="0"/>
-          <w:numId w:val="2"/>
-        </w:numPr>
-        <w:spacing w:after="0" w:afterAutospacing="0" w:line="240" w:lineRule="auto"/>
-        <w:ind w:left="360"/>
-        <w:rPr/>
-      </w:pPr>
-      <w:r>
-        <w:rPr>
-          <w:rFonts w:ascii="Times New Roman" w:cs="Times New Roman" w:eastAsia="Times New Roman" w:hAnsi="Times New Roman"/>
-          <w:sz w:val="20"/>
-          <w:szCs w:val="20"/>
-          <w:rtl w:val="0"/>
-        </w:rPr>
-        <w:t xml:space="preserve">Implemented the core driver as an input handler, being the </w:t>
-      </w:r>
-      <w:r>
-        <w:rPr>
-          <w:rFonts w:ascii="Times New Roman" w:cs="Times New Roman" w:eastAsia="Times New Roman" w:hAnsi="Times New Roman"/>
-          <w:b w:val="1"/>
-          <w:sz w:val="20"/>
-          <w:szCs w:val="20"/>
-          <w:rtl w:val="0"/>
-        </w:rPr>
-        <w:t xml:space="preserve">first</w:t>
-      </w:r>
-      <w:r>
-        <w:rPr>
-          <w:rFonts w:ascii="Times New Roman" w:cs="Times New Roman" w:eastAsia="Times New Roman" w:hAnsi="Times New Roman"/>
-          <w:sz w:val="20"/>
-          <w:szCs w:val="20"/>
-          <w:rtl w:val="0"/>
-        </w:rPr>
-        <w:t xml:space="preserve"> mouse acceleration driver for Linux that supports all mice</w:t>
-      </w:r>
-    </w:p>
-    <w:p>
-      <w:pPr>
-        <w:numPr>
-          <w:ilvl w:val="0"/>
-          <w:numId w:val="2"/>
-        </w:numPr>
-        <w:spacing w:after="0" w:afterAutospacing="0" w:line="240" w:lineRule="auto"/>
-        <w:ind w:left="360"/>
-        <w:rPr/>
-      </w:pPr>
-      <w:r>
-        <w:rPr>
-          <w:rFonts w:ascii="Times New Roman" w:cs="Times New Roman" w:eastAsia="Times New Roman" w:hAnsi="Times New Roman"/>
-          <w:sz w:val="20"/>
-          <w:szCs w:val="20"/>
-          <w:rtl w:val="0"/>
-        </w:rPr>
-        <w:t xml:space="preserve">Managed onboarding and progress of </w:t>
-      </w:r>
-      <w:r>
-        <w:rPr>
-          <w:rFonts w:ascii="Times New Roman" w:cs="Times New Roman" w:eastAsia="Times New Roman" w:hAnsi="Times New Roman"/>
-          <w:b w:val="1"/>
-          <w:sz w:val="20"/>
-          <w:szCs w:val="20"/>
-          <w:rtl w:val="0"/>
-        </w:rPr>
-        <w:t xml:space="preserve">2</w:t>
-      </w:r>
-      <w:r>
-        <w:rPr>
-          <w:rFonts w:ascii="Times New Roman" w:cs="Times New Roman" w:eastAsia="Times New Roman" w:hAnsi="Times New Roman"/>
-          <w:sz w:val="20"/>
-          <w:szCs w:val="20"/>
-          <w:rtl w:val="0"/>
-        </w:rPr>
-        <w:t xml:space="preserve"> developers, maintaining expansive documentation to facilitate the process </w:t>
-      </w:r>
-    </w:p>
-    <w:p>
-      <w:pPr>
-        <w:numPr>
-          <w:ilvl w:val="0"/>
-          <w:numId w:val="2"/>
-        </w:numPr>
-        <w:spacing w:after="40" w:line="240" w:lineRule="auto"/>
-        <w:ind w:left="360"/>
-        <w:rPr>
-          <w:rFonts w:ascii="Times New Roman" w:cs="Times New Roman" w:eastAsia="Times New Roman" w:hAnsi="Times New Roman"/>
-        </w:rPr>
-      </w:pPr>
-      <w:r>
-        <w:rPr>
-          <w:rFonts w:ascii="Times New Roman" w:cs="Times New Roman" w:eastAsia="Times New Roman" w:hAnsi="Times New Roman"/>
-          <w:sz w:val="20"/>
-          <w:szCs w:val="20"/>
-          <w:rtl w:val="0"/>
-        </w:rPr>
-        <w:t xml:space="preserve">Guaranteed input lag within the range of </w:t>
-      </w:r>
-      <w:r>
-        <w:rPr>
-          <w:rFonts w:ascii="Times New Roman" w:cs="Times New Roman" w:eastAsia="Times New Roman" w:hAnsi="Times New Roman"/>
-          <w:b w:val="1"/>
-          <w:sz w:val="20"/>
-          <w:szCs w:val="20"/>
-          <w:rtl w:val="0"/>
-        </w:rPr>
-        <w:t xml:space="preserve">20</w:t>
-      </w:r>
-      <w:r>
-        <w:rPr>
-          <w:rFonts w:ascii="Times New Roman" w:cs="Times New Roman" w:eastAsia="Times New Roman" w:hAnsi="Times New Roman"/>
-          <w:sz w:val="20"/>
-          <w:szCs w:val="20"/>
-          <w:rtl w:val="0"/>
-        </w:rPr>
-        <w:t xml:space="preserve"> microseconds and </w:t>
-      </w:r>
-      <w:r>
-        <w:rPr>
-          <w:rFonts w:ascii="Times New Roman" w:cs="Times New Roman" w:eastAsia="Times New Roman" w:hAnsi="Times New Roman"/>
-          <w:b w:val="1"/>
-          <w:sz w:val="20"/>
-          <w:szCs w:val="20"/>
-          <w:rtl w:val="0"/>
-        </w:rPr>
-        <w:t xml:space="preserve">50</w:t>
-      </w:r>
-      <w:r>
-        <w:rPr>
-          <w:rFonts w:ascii="Times New Roman" w:cs="Times New Roman" w:eastAsia="Times New Roman" w:hAnsi="Times New Roman"/>
-          <w:sz w:val="20"/>
-          <w:szCs w:val="20"/>
-          <w:rtl w:val="0"/>
-        </w:rPr>
-        <w:t xml:space="preserve"> microseconds on average, measuring the time an input event takes to reach user-space, and analyzing stats with Python, pandas and matplotlib</w:t>
-      </w:r>
-    </w:p>
-    <w:p>
-      <w:pPr>
-        <w:spacing w:after="40" w:line="240" w:lineRule="auto"/>
-        <w:rPr>
-          <w:rFonts w:ascii="Times New Roman" w:cs="Times New Roman" w:eastAsia="Times New Roman" w:hAnsi="Times New Roman"/>
-          <w:i w:val="1"/>
-          <w:sz w:val="20"/>
-          <w:szCs w:val="20"/>
-        </w:rPr>
-      </w:pPr>
+        <w:t xml:space="preserve">Compiler Engineer, </w:t>
+      </w:r>
       <w:hyperlink r:id="rId7">
         <w:r>
           <w:rPr>
             <w:rFonts w:ascii="Times New Roman" w:cs="Times New Roman" w:eastAsia="Times New Roman" w:hAnsi="Times New Roman"/>
-            <w:b w:val="1"/>
             <w:color w:val="1155cc"/>
             <w:sz w:val="20"/>
             <w:szCs w:val="20"/>
             <w:u w:val="single"/>
             <w:rtl w:val="0"/>
           </w:rPr>
-          <w:t xml:space="preserve">rested</w:t>
+          <w:t xml:space="preserve">Reference</w:t>
         </w:r>
       </w:hyperlink>
       <w:r>
@@ -1220,27 +1255,9 @@
           <w:szCs w:val="20"/>
           <w:rtl w:val="0"/>
         </w:rPr>
-        <w:t xml:space="preserve"> - </w:t>
-      </w:r>
-      <w:r>
-        <w:rPr>
-          <w:rFonts w:ascii="Times New Roman" w:cs="Times New Roman" w:eastAsia="Times New Roman" w:hAnsi="Times New Roman"/>
-          <w:i w:val="1"/>
-          <w:sz w:val="20"/>
-          <w:szCs w:val="20"/>
-          <w:rtl w:val="0"/>
-        </w:rPr>
-        <w:t xml:space="preserve">Compiler Engineer</w:t>
-      </w:r>
-      <w:r>
-        <w:rPr>
-          <w:rFonts w:ascii="Times New Roman" w:cs="Times New Roman" w:eastAsia="Times New Roman" w:hAnsi="Times New Roman"/>
-          <w:b w:val="1"/>
-          <w:sz w:val="20"/>
-          <w:szCs w:val="20"/>
-          <w:rtl w:val="0"/>
-        </w:rPr>
-        <w:t xml:space="preserve">                                                                                                                                   April 2023 - April 2024</w:t>
+        <w:t xml:space="preserve">                                                                                                 </w:t>
+        <w:tab/>
+        <w:t xml:space="preserve"> April 2023 - April 2024</w:t>
       </w:r>
       <w:r>
         <w:rPr>
@@ -1265,7 +1282,7 @@
           <w:szCs w:val="20"/>
           <w:rtl w:val="0"/>
         </w:rPr>
-        <w:t xml:space="preserve">Developed an open-source domain-specific language (DSL) and interpreter written in Rust for easily defining and executing HTTP requests, providing a streamlined alternative to tools like Postman and curl for API testing, with  </w:t>
+        <w:t xml:space="preserve">Developed an open-source domain-specific language (DSL) and interpreter written in Rust for easily defining and executing HTTP requests, providing a streamlined alternative to tools like Postman and curl for API testing, with </w:t>
       </w:r>
       <w:r>
         <w:rPr>
@@ -1376,7 +1393,7 @@
           <w:szCs w:val="20"/>
           <w:rtl w:val="0"/>
         </w:rPr>
-        <w:t xml:space="preserve">Projects</w:t>
+        <w:t xml:space="preserve">SKILLS</w:t>
       </w:r>
       <w:r>
         <w:rPr>

</xml_diff>